<commit_message>
review for neural network
</commit_message>
<xml_diff>
--- a/notes/T1_10_neural_network.docx
+++ b/notes/T1_10_neural_network.docx
@@ -213,6 +213,61 @@
     </w:p>
     <w:p/>
     <w:p>
+      <w:pPr>
+        <w:rPr>
+          <w:rFonts w:hint="eastAsia"/>
+        </w:rPr>
+      </w:pPr>
+      <w:r>
+        <w:rPr>
+          <w:rFonts w:hint="eastAsia"/>
+          <w:noProof/>
+        </w:rPr>
+        <w:drawing>
+          <wp:inline distT="0" distB="0" distL="0" distR="0">
+            <wp:extent cx="5274310" cy="2705735"/>
+            <wp:effectExtent l="0" t="0" r="2540" b="0"/>
+            <wp:docPr id="2" name="图片 2"/>
+            <wp:cNvGraphicFramePr>
+              <a:graphicFrameLocks xmlns:a="http://schemas.openxmlformats.org/drawingml/2006/main" noChangeAspect="1"/>
+            </wp:cNvGraphicFramePr>
+            <a:graphic xmlns:a="http://schemas.openxmlformats.org/drawingml/2006/main">
+              <a:graphicData uri="http://schemas.openxmlformats.org/drawingml/2006/picture">
+                <pic:pic xmlns:pic="http://schemas.openxmlformats.org/drawingml/2006/picture">
+                  <pic:nvPicPr>
+                    <pic:cNvPr id="2" name="20.png"/>
+                    <pic:cNvPicPr/>
+                  </pic:nvPicPr>
+                  <pic:blipFill>
+                    <a:blip r:embed="rId6">
+                      <a:extLst>
+                        <a:ext uri="{28A0092B-C50C-407E-A947-70E740481C1C}">
+                          <a14:useLocalDpi xmlns:a14="http://schemas.microsoft.com/office/drawing/2010/main" val="0"/>
+                        </a:ext>
+                      </a:extLst>
+                    </a:blip>
+                    <a:stretch>
+                      <a:fillRect/>
+                    </a:stretch>
+                  </pic:blipFill>
+                  <pic:spPr>
+                    <a:xfrm>
+                      <a:off x="0" y="0"/>
+                      <a:ext cx="5274310" cy="2705735"/>
+                    </a:xfrm>
+                    <a:prstGeom prst="rect">
+                      <a:avLst/>
+                    </a:prstGeom>
+                  </pic:spPr>
+                </pic:pic>
+              </a:graphicData>
+            </a:graphic>
+          </wp:inline>
+        </w:drawing>
+      </w:r>
+    </w:p>
+    <w:p/>
+    <w:p>
       <w:proofErr w:type="spellStart"/>
       <w:r>
         <w:t>Softmax</w:t>
@@ -245,7 +300,7 @@
                     </pic:cNvPicPr>
                   </pic:nvPicPr>
                   <pic:blipFill>
-                    <a:blip r:embed="rId6">
+                    <a:blip r:embed="rId7">
                       <a:extLst>
                         <a:ext uri="{28A0092B-C50C-407E-A947-70E740481C1C}">
                           <a14:useLocalDpi xmlns:a14="http://schemas.microsoft.com/office/drawing/2010/main" val="0"/>
@@ -527,7 +582,7 @@
                     </pic:cNvPicPr>
                   </pic:nvPicPr>
                   <pic:blipFill>
-                    <a:blip r:embed="rId7">
+                    <a:blip r:embed="rId8">
                       <a:extLst>
                         <a:ext uri="{28A0092B-C50C-407E-A947-70E740481C1C}">
                           <a14:useLocalDpi xmlns:a14="http://schemas.microsoft.com/office/drawing/2010/main" val="0"/>
@@ -584,7 +639,7 @@
                     </pic:cNvPicPr>
                   </pic:nvPicPr>
                   <pic:blipFill>
-                    <a:blip r:embed="rId8">
+                    <a:blip r:embed="rId9">
                       <a:extLst>
                         <a:ext uri="{28A0092B-C50C-407E-A947-70E740481C1C}">
                           <a14:useLocalDpi xmlns:a14="http://schemas.microsoft.com/office/drawing/2010/main" val="0"/>
@@ -656,7 +711,7 @@
                     </pic:cNvPicPr>
                   </pic:nvPicPr>
                   <pic:blipFill>
-                    <a:blip r:embed="rId9">
+                    <a:blip r:embed="rId10">
                       <a:extLst>
                         <a:ext uri="{28A0092B-C50C-407E-A947-70E740481C1C}">
                           <a14:useLocalDpi xmlns:a14="http://schemas.microsoft.com/office/drawing/2010/main" val="0"/>
@@ -789,7 +844,6 @@
         <w:jc w:val="left"/>
       </w:pPr>
       <w:r>
-        <w:lastRenderedPageBreak/>
         <w:t>Minimize the error, and obtain a better model</w:t>
       </w:r>
     </w:p>
@@ -854,7 +908,7 @@
                     </pic:cNvPicPr>
                   </pic:nvPicPr>
                   <pic:blipFill>
-                    <a:blip r:embed="rId10">
+                    <a:blip r:embed="rId11">
                       <a:extLst>
                         <a:ext uri="{28A0092B-C50C-407E-A947-70E740481C1C}">
                           <a14:useLocalDpi xmlns:a14="http://schemas.microsoft.com/office/drawing/2010/main" val="0"/>
@@ -1245,7 +1299,7 @@
             <wp:extent cx="2390775" cy="1190625"/>
             <wp:effectExtent l="0" t="0" r="9525" b="9525"/>
             <wp:docPr id="9" name="图片 9" descr="https://s3.cn-north-1.amazonaws.com.cn/u-img/ba81c06c-40be-4ae9-b557-cc0f74cd4116">
-              <a:hlinkClick xmlns:a="http://schemas.openxmlformats.org/drawingml/2006/main" r:id="rId11"/>
+              <a:hlinkClick xmlns:a="http://schemas.openxmlformats.org/drawingml/2006/main" r:id="rId12"/>
             </wp:docPr>
             <wp:cNvGraphicFramePr>
               <a:graphicFrameLocks xmlns:a="http://schemas.openxmlformats.org/drawingml/2006/main" noChangeAspect="1"/>
@@ -1255,14 +1309,14 @@
                 <pic:pic xmlns:pic="http://schemas.openxmlformats.org/drawingml/2006/picture">
                   <pic:nvPicPr>
                     <pic:cNvPr id="0" name="Picture 9" descr="https://s3.cn-north-1.amazonaws.com.cn/u-img/ba81c06c-40be-4ae9-b557-cc0f74cd4116">
-                      <a:hlinkClick r:id="rId11"/>
+                      <a:hlinkClick r:id="rId12"/>
                     </pic:cNvPr>
                     <pic:cNvPicPr>
                       <a:picLocks noChangeAspect="1" noChangeArrowheads="1"/>
                     </pic:cNvPicPr>
                   </pic:nvPicPr>
                   <pic:blipFill>
-                    <a:blip r:embed="rId12">
+                    <a:blip r:embed="rId13">
                       <a:extLst>
                         <a:ext uri="{28A0092B-C50C-407E-A947-70E740481C1C}">
                           <a14:useLocalDpi xmlns:a14="http://schemas.microsoft.com/office/drawing/2010/main" val="0"/>
@@ -3702,7 +3756,7 @@
             <wp:extent cx="5948149" cy="1621503"/>
             <wp:effectExtent l="0" t="0" r="0" b="0"/>
             <wp:docPr id="12" name="图片 12" descr="https://s3.cn-north-1.amazonaws.com.cn/u-img/cfe9e171-2608-4c05-a1bb-f9a7d1a5eee1">
-              <a:hlinkClick xmlns:a="http://schemas.openxmlformats.org/drawingml/2006/main" r:id="rId11"/>
+              <a:hlinkClick xmlns:a="http://schemas.openxmlformats.org/drawingml/2006/main" r:id="rId12"/>
             </wp:docPr>
             <wp:cNvGraphicFramePr>
               <a:graphicFrameLocks xmlns:a="http://schemas.openxmlformats.org/drawingml/2006/main" noChangeAspect="1"/>
@@ -3712,14 +3766,14 @@
                 <pic:pic xmlns:pic="http://schemas.openxmlformats.org/drawingml/2006/picture">
                   <pic:nvPicPr>
                     <pic:cNvPr id="0" name="Picture 11" descr="https://s3.cn-north-1.amazonaws.com.cn/u-img/cfe9e171-2608-4c05-a1bb-f9a7d1a5eee1">
-                      <a:hlinkClick r:id="rId11"/>
+                      <a:hlinkClick r:id="rId12"/>
                     </pic:cNvPr>
                     <pic:cNvPicPr>
                       <a:picLocks noChangeAspect="1" noChangeArrowheads="1"/>
                     </pic:cNvPicPr>
                   </pic:nvPicPr>
                   <pic:blipFill>
-                    <a:blip r:embed="rId13">
+                    <a:blip r:embed="rId14">
                       <a:extLst>
                         <a:ext uri="{28A0092B-C50C-407E-A947-70E740481C1C}">
                           <a14:useLocalDpi xmlns:a14="http://schemas.microsoft.com/office/drawing/2010/main" val="0"/>
@@ -4292,7 +4346,7 @@
             <wp:extent cx="4905375" cy="2647950"/>
             <wp:effectExtent l="0" t="0" r="9525" b="0"/>
             <wp:docPr id="11" name="图片 11" descr="https://s3.cn-north-1.amazonaws.com.cn/u-img/c27c63c1-68ab-4b63-8fe0-73dc870b9b39">
-              <a:hlinkClick xmlns:a="http://schemas.openxmlformats.org/drawingml/2006/main" r:id="rId11"/>
+              <a:hlinkClick xmlns:a="http://schemas.openxmlformats.org/drawingml/2006/main" r:id="rId12"/>
             </wp:docPr>
             <wp:cNvGraphicFramePr>
               <a:graphicFrameLocks xmlns:a="http://schemas.openxmlformats.org/drawingml/2006/main" noChangeAspect="1"/>
@@ -4302,14 +4356,14 @@
                 <pic:pic xmlns:pic="http://schemas.openxmlformats.org/drawingml/2006/picture">
                   <pic:nvPicPr>
                     <pic:cNvPr id="0" name="Picture 12" descr="https://s3.cn-north-1.amazonaws.com.cn/u-img/c27c63c1-68ab-4b63-8fe0-73dc870b9b39">
-                      <a:hlinkClick r:id="rId11"/>
+                      <a:hlinkClick r:id="rId12"/>
                     </pic:cNvPr>
                     <pic:cNvPicPr>
                       <a:picLocks noChangeAspect="1" noChangeArrowheads="1"/>
                     </pic:cNvPicPr>
                   </pic:nvPicPr>
                   <pic:blipFill>
-                    <a:blip r:embed="rId14">
+                    <a:blip r:embed="rId15">
                       <a:extLst>
                         <a:ext uri="{28A0092B-C50C-407E-A947-70E740481C1C}">
                           <a14:useLocalDpi xmlns:a14="http://schemas.microsoft.com/office/drawing/2010/main" val="0"/>
@@ -4458,7 +4512,7 @@
             <wp:extent cx="1638300" cy="504825"/>
             <wp:effectExtent l="0" t="0" r="0" b="9525"/>
             <wp:docPr id="10" name="图片 10" descr="https://s3.cn-north-1.amazonaws.com.cn/u-img/ee078049-c5f4-4aee-b9c8-af8d15ced58c">
-              <a:hlinkClick xmlns:a="http://schemas.openxmlformats.org/drawingml/2006/main" r:id="rId11"/>
+              <a:hlinkClick xmlns:a="http://schemas.openxmlformats.org/drawingml/2006/main" r:id="rId12"/>
             </wp:docPr>
             <wp:cNvGraphicFramePr>
               <a:graphicFrameLocks xmlns:a="http://schemas.openxmlformats.org/drawingml/2006/main" noChangeAspect="1"/>
@@ -4468,14 +4522,14 @@
                 <pic:pic xmlns:pic="http://schemas.openxmlformats.org/drawingml/2006/picture">
                   <pic:nvPicPr>
                     <pic:cNvPr id="0" name="Picture 13" descr="https://s3.cn-north-1.amazonaws.com.cn/u-img/ee078049-c5f4-4aee-b9c8-af8d15ced58c">
-                      <a:hlinkClick r:id="rId11"/>
+                      <a:hlinkClick r:id="rId12"/>
                     </pic:cNvPr>
                     <pic:cNvPicPr>
                       <a:picLocks noChangeAspect="1" noChangeArrowheads="1"/>
                     </pic:cNvPicPr>
                   </pic:nvPicPr>
                   <pic:blipFill>
-                    <a:blip r:embed="rId15">
+                    <a:blip r:embed="rId16">
                       <a:extLst>
                         <a:ext uri="{28A0092B-C50C-407E-A947-70E740481C1C}">
                           <a14:useLocalDpi xmlns:a14="http://schemas.microsoft.com/office/drawing/2010/main" val="0"/>
@@ -6936,7 +6990,7 @@
                     </pic:cNvPicPr>
                   </pic:nvPicPr>
                   <pic:blipFill>
-                    <a:blip r:embed="rId16">
+                    <a:blip r:embed="rId17">
                       <a:extLst>
                         <a:ext uri="{28A0092B-C50C-407E-A947-70E740481C1C}">
                           <a14:useLocalDpi xmlns:a14="http://schemas.microsoft.com/office/drawing/2010/main" val="0"/>
@@ -6994,7 +7048,7 @@
                     </pic:cNvPicPr>
                   </pic:nvPicPr>
                   <pic:blipFill>
-                    <a:blip r:embed="rId17">
+                    <a:blip r:embed="rId18">
                       <a:extLst>
                         <a:ext uri="{28A0092B-C50C-407E-A947-70E740481C1C}">
                           <a14:useLocalDpi xmlns:a14="http://schemas.microsoft.com/office/drawing/2010/main" val="0"/>
@@ -7050,7 +7104,7 @@
                     </pic:cNvPicPr>
                   </pic:nvPicPr>
                   <pic:blipFill>
-                    <a:blip r:embed="rId18">
+                    <a:blip r:embed="rId19">
                       <a:extLst>
                         <a:ext uri="{28A0092B-C50C-407E-A947-70E740481C1C}">
                           <a14:useLocalDpi xmlns:a14="http://schemas.microsoft.com/office/drawing/2010/main" val="0"/>
@@ -7109,7 +7163,7 @@
                     </pic:cNvPicPr>
                   </pic:nvPicPr>
                   <pic:blipFill>
-                    <a:blip r:embed="rId19">
+                    <a:blip r:embed="rId20">
                       <a:extLst>
                         <a:ext uri="{28A0092B-C50C-407E-A947-70E740481C1C}">
                           <a14:useLocalDpi xmlns:a14="http://schemas.microsoft.com/office/drawing/2010/main" val="0"/>
@@ -7165,7 +7219,7 @@
                     </pic:cNvPicPr>
                   </pic:nvPicPr>
                   <pic:blipFill>
-                    <a:blip r:embed="rId20">
+                    <a:blip r:embed="rId21">
                       <a:extLst>
                         <a:ext uri="{28A0092B-C50C-407E-A947-70E740481C1C}">
                           <a14:useLocalDpi xmlns:a14="http://schemas.microsoft.com/office/drawing/2010/main" val="0"/>
@@ -7221,7 +7275,7 @@
                     </pic:cNvPicPr>
                   </pic:nvPicPr>
                   <pic:blipFill>
-                    <a:blip r:embed="rId21">
+                    <a:blip r:embed="rId22">
                       <a:extLst>
                         <a:ext uri="{28A0092B-C50C-407E-A947-70E740481C1C}">
                           <a14:useLocalDpi xmlns:a14="http://schemas.microsoft.com/office/drawing/2010/main" val="0"/>
@@ -7256,7 +7310,6 @@
     <w:p/>
     <w:p/>
     <w:p>
-      <w:bookmarkStart w:id="0" w:name="_GoBack"/>
       <w:r>
         <w:rPr>
           <w:noProof/>
@@ -7279,7 +7332,7 @@
                     </pic:cNvPicPr>
                   </pic:nvPicPr>
                   <pic:blipFill>
-                    <a:blip r:embed="rId22">
+                    <a:blip r:embed="rId23">
                       <a:extLst>
                         <a:ext uri="{28A0092B-C50C-407E-A947-70E740481C1C}">
                           <a14:useLocalDpi xmlns:a14="http://schemas.microsoft.com/office/drawing/2010/main" val="0"/>
@@ -7310,15 +7363,9 @@
           </wp:inline>
         </w:drawing>
       </w:r>
-      <w:bookmarkEnd w:id="0"/>
     </w:p>
     <w:p/>
     <w:p>
-      <w:pPr>
-        <w:rPr>
-          <w:rFonts w:hint="eastAsia"/>
-        </w:rPr>
-      </w:pPr>
       <w:r>
         <w:rPr>
           <w:noProof/>
@@ -7341,7 +7388,7 @@
                     </pic:cNvPicPr>
                   </pic:nvPicPr>
                   <pic:blipFill>
-                    <a:blip r:embed="rId23">
+                    <a:blip r:embed="rId24">
                       <a:extLst>
                         <a:ext uri="{28A0092B-C50C-407E-A947-70E740481C1C}">
                           <a14:useLocalDpi xmlns:a14="http://schemas.microsoft.com/office/drawing/2010/main" val="0"/>
@@ -7372,6 +7419,35 @@
           </wp:inline>
         </w:drawing>
       </w:r>
+    </w:p>
+    <w:p/>
+    <w:p>
+      <w:hyperlink r:id="rId25" w:anchor=".vt3ax2kg9" w:history="1">
+        <w:r>
+          <w:rPr>
+            <w:rStyle w:val="a5"/>
+          </w:rPr>
+          <w:t>https://medium.com/@karpathy/yes-you-should-understand-backprop-e2f06eab496b#.vt3ax2kg9</w:t>
+        </w:r>
+      </w:hyperlink>
+    </w:p>
+    <w:p/>
+    <w:p>
+      <w:pPr>
+        <w:rPr>
+          <w:rFonts w:hint="eastAsia"/>
+        </w:rPr>
+      </w:pPr>
+      <w:hyperlink r:id="rId26" w:history="1">
+        <w:r>
+          <w:rPr>
+            <w:rStyle w:val="a5"/>
+          </w:rPr>
+          <w:t>https://www.youtube.com/watch?v=59Hbtz7XgjM</w:t>
+        </w:r>
+      </w:hyperlink>
+      <w:bookmarkStart w:id="0" w:name="_GoBack"/>
+      <w:bookmarkEnd w:id="0"/>
     </w:p>
     <w:sectPr>
       <w:pgSz w:w="11906" w:h="16838"/>

</xml_diff>